<commit_message>
Final touches for GUI
</commit_message>
<xml_diff>
--- a/Docs/Report.docx
+++ b/Docs/Report.docx
@@ -1396,7 +1396,25 @@
           <w:sz w:val="36"/>
           <w:szCs w:val="36"/>
         </w:rPr>
-        <w:t xml:space="preserve">In our project, we're building a compiler for a language that's similar to </w:t>
+        <w:t xml:space="preserve">In our project, we're building a compiler for a language that's </w:t>
+      </w:r>
+      <w:proofErr w:type="gramStart"/>
+      <w:r>
+        <w:rPr>
+          <w:rFonts w:asciiTheme="majorBidi" w:hAnsiTheme="majorBidi" w:cstheme="majorBidi"/>
+          <w:sz w:val="36"/>
+          <w:szCs w:val="36"/>
+        </w:rPr>
+        <w:t>similar to</w:t>
+      </w:r>
+      <w:proofErr w:type="gramEnd"/>
+      <w:r>
+        <w:rPr>
+          <w:rFonts w:asciiTheme="majorBidi" w:hAnsiTheme="majorBidi" w:cstheme="majorBidi"/>
+          <w:sz w:val="36"/>
+          <w:szCs w:val="36"/>
+        </w:rPr>
+        <w:t xml:space="preserve"> </w:t>
       </w:r>
       <w:r>
         <w:rPr>
@@ -1548,7 +1566,7 @@
           <w:sz w:val="36"/>
           <w:szCs w:val="36"/>
         </w:rPr>
-        <w:t xml:space="preserve"> Python (</w:t>
+        <w:t xml:space="preserve"> </w:t>
       </w:r>
       <w:r>
         <w:rPr>
@@ -1556,15 +1574,7 @@
           <w:sz w:val="36"/>
           <w:szCs w:val="36"/>
         </w:rPr>
-        <w:t>PyQt5</w:t>
-      </w:r>
-      <w:r>
-        <w:rPr>
-          <w:rFonts w:asciiTheme="majorBidi" w:hAnsiTheme="majorBidi" w:cstheme="majorBidi"/>
-          <w:sz w:val="36"/>
-          <w:szCs w:val="36"/>
-        </w:rPr>
-        <w:t xml:space="preserve"> library)</w:t>
+        <w:t xml:space="preserve">Flask </w:t>
       </w:r>
     </w:p>
     <w:p>
@@ -12861,21 +12871,21 @@
         </w:rPr>
         <w:lastRenderedPageBreak/>
         <w:drawing>
-          <wp:anchor distT="0" distB="0" distL="114300" distR="114300" simplePos="0" relativeHeight="251808768" behindDoc="1" locked="0" layoutInCell="1" allowOverlap="1" wp14:anchorId="31CF69DC" wp14:editId="1A56835C">
+          <wp:anchor distT="0" distB="0" distL="114300" distR="114300" simplePos="0" relativeHeight="251808768" behindDoc="1" locked="0" layoutInCell="1" allowOverlap="1" wp14:anchorId="31CF69DC" wp14:editId="27A512B1">
             <wp:simplePos x="0" y="0"/>
             <wp:positionH relativeFrom="margin">
-              <wp:align>left</wp:align>
+              <wp:posOffset>0</wp:posOffset>
             </wp:positionH>
             <wp:positionV relativeFrom="paragraph">
-              <wp:posOffset>388781</wp:posOffset>
+              <wp:posOffset>320040</wp:posOffset>
             </wp:positionV>
-            <wp:extent cx="6050915" cy="3063875"/>
-            <wp:effectExtent l="0" t="0" r="6985" b="3175"/>
+            <wp:extent cx="6050915" cy="3132455"/>
+            <wp:effectExtent l="0" t="0" r="6985" b="0"/>
             <wp:wrapTight wrapText="bothSides">
               <wp:wrapPolygon edited="0">
                 <wp:start x="0" y="0"/>
-                <wp:lineTo x="0" y="21488"/>
-                <wp:lineTo x="21557" y="21488"/>
+                <wp:lineTo x="0" y="21412"/>
+                <wp:lineTo x="21557" y="21412"/>
                 <wp:lineTo x="21557" y="0"/>
                 <wp:lineTo x="0" y="0"/>
               </wp:wrapPolygon>
@@ -12899,13 +12909,13 @@
                         </a:ext>
                       </a:extLst>
                     </a:blip>
-                    <a:srcRect t="4483" b="5426"/>
+                    <a:srcRect t="187" b="2322"/>
                     <a:stretch/>
                   </pic:blipFill>
                   <pic:spPr bwMode="auto">
                     <a:xfrm>
                       <a:off x="0" y="0"/>
-                      <a:ext cx="6050915" cy="3063875"/>
+                      <a:ext cx="6050915" cy="3132455"/>
                     </a:xfrm>
                     <a:prstGeom prst="rect">
                       <a:avLst/>
@@ -12961,17 +12971,7 @@
           <w:sz w:val="40"/>
           <w:szCs w:val="40"/>
         </w:rPr>
-        <w:t xml:space="preserve">Completed </w:t>
-      </w:r>
-      <w:r>
-        <w:rPr>
-          <w:rFonts w:asciiTheme="majorBidi" w:hAnsiTheme="majorBidi" w:cstheme="majorBidi"/>
-          <w:b/>
-          <w:bCs/>
-          <w:sz w:val="40"/>
-          <w:szCs w:val="40"/>
-        </w:rPr>
-        <w:t xml:space="preserve">Requirements </w:t>
+        <w:t xml:space="preserve">Completed Requirements </w:t>
       </w:r>
     </w:p>
     <w:p>
@@ -12993,15 +12993,7 @@
           <w:sz w:val="24"/>
           <w:szCs w:val="24"/>
         </w:rPr>
-        <w:t>We</w:t>
-      </w:r>
-      <w:r>
-        <w:rPr>
-          <w:rFonts w:asciiTheme="majorBidi" w:hAnsiTheme="majorBidi" w:cstheme="majorBidi"/>
-          <w:sz w:val="24"/>
-          <w:szCs w:val="24"/>
-        </w:rPr>
-        <w:t xml:space="preserve"> d</w:t>
+        <w:t>We d</w:t>
       </w:r>
       <w:r>
         <w:rPr>
@@ -13121,8 +13113,18 @@
           <w:sz w:val="24"/>
           <w:szCs w:val="24"/>
         </w:rPr>
-        <w:t>If-then-else statement, while loops, repeat-until loops, for loops, switch statement</w:t>
+        <w:t xml:space="preserve">If-then-else statement, while loops, repeat-until loops, for loops, switch </w:t>
       </w:r>
+      <w:proofErr w:type="gramStart"/>
+      <w:r>
+        <w:rPr>
+          <w:rFonts w:asciiTheme="majorBidi" w:hAnsiTheme="majorBidi" w:cstheme="majorBidi"/>
+          <w:sz w:val="24"/>
+          <w:szCs w:val="24"/>
+        </w:rPr>
+        <w:t>statement</w:t>
+      </w:r>
+      <w:proofErr w:type="gramEnd"/>
     </w:p>
     <w:p>
       <w:pPr>
@@ -13187,23 +13189,7 @@
           <w:sz w:val="24"/>
           <w:szCs w:val="24"/>
         </w:rPr>
-        <w:t>We</w:t>
-      </w:r>
-      <w:r>
-        <w:rPr>
-          <w:rFonts w:asciiTheme="majorBidi" w:hAnsiTheme="majorBidi" w:cstheme="majorBidi"/>
-          <w:sz w:val="24"/>
-          <w:szCs w:val="24"/>
-        </w:rPr>
-        <w:t xml:space="preserve"> </w:t>
-      </w:r>
-      <w:r>
-        <w:rPr>
-          <w:rFonts w:asciiTheme="majorBidi" w:hAnsiTheme="majorBidi" w:cstheme="majorBidi"/>
-          <w:sz w:val="24"/>
-          <w:szCs w:val="24"/>
-        </w:rPr>
-        <w:t>d</w:t>
+        <w:t>We d</w:t>
       </w:r>
       <w:r>
         <w:rPr>
@@ -13249,15 +13235,7 @@
           <w:sz w:val="24"/>
           <w:szCs w:val="24"/>
         </w:rPr>
-        <w:t>We</w:t>
-      </w:r>
-      <w:r>
-        <w:rPr>
-          <w:rFonts w:asciiTheme="majorBidi" w:hAnsiTheme="majorBidi" w:cstheme="majorBidi"/>
-          <w:sz w:val="24"/>
-          <w:szCs w:val="24"/>
-        </w:rPr>
-        <w:t xml:space="preserve"> </w:t>
+        <w:t xml:space="preserve">We </w:t>
       </w:r>
       <w:r>
         <w:rPr>
@@ -13311,23 +13289,7 @@
           <w:sz w:val="24"/>
           <w:szCs w:val="24"/>
         </w:rPr>
-        <w:t>We</w:t>
-      </w:r>
-      <w:r>
-        <w:rPr>
-          <w:rFonts w:asciiTheme="majorBidi" w:hAnsiTheme="majorBidi" w:cstheme="majorBidi"/>
-          <w:sz w:val="24"/>
-          <w:szCs w:val="24"/>
-        </w:rPr>
-        <w:t xml:space="preserve"> </w:t>
-      </w:r>
-      <w:r>
-        <w:rPr>
-          <w:rFonts w:asciiTheme="majorBidi" w:hAnsiTheme="majorBidi" w:cstheme="majorBidi"/>
-          <w:sz w:val="24"/>
-          <w:szCs w:val="24"/>
-        </w:rPr>
-        <w:t>d</w:t>
+        <w:t>We d</w:t>
       </w:r>
       <w:r>
         <w:rPr>
@@ -13389,15 +13351,7 @@
           <w:sz w:val="24"/>
           <w:szCs w:val="24"/>
         </w:rPr>
-        <w:t>We</w:t>
-      </w:r>
-      <w:r>
-        <w:rPr>
-          <w:rFonts w:asciiTheme="majorBidi" w:hAnsiTheme="majorBidi" w:cstheme="majorBidi"/>
-          <w:sz w:val="24"/>
-          <w:szCs w:val="24"/>
-        </w:rPr>
-        <w:t xml:space="preserve"> </w:t>
+        <w:t xml:space="preserve">We </w:t>
       </w:r>
       <w:r>
         <w:rPr>
@@ -13635,8 +13589,18 @@
           <w:sz w:val="24"/>
           <w:szCs w:val="24"/>
         </w:rPr>
-        <w:t xml:space="preserve"> a simple GUI</w:t>
+        <w:t xml:space="preserve"> a simple </w:t>
       </w:r>
+      <w:proofErr w:type="gramStart"/>
+      <w:r>
+        <w:rPr>
+          <w:rFonts w:asciiTheme="majorBidi" w:hAnsiTheme="majorBidi" w:cstheme="majorBidi"/>
+          <w:sz w:val="24"/>
+          <w:szCs w:val="24"/>
+        </w:rPr>
+        <w:t>GUI</w:t>
+      </w:r>
+      <w:proofErr w:type="gramEnd"/>
     </w:p>
     <w:p>
       <w:pPr>
@@ -13665,15 +13629,7 @@
           <w:sz w:val="24"/>
           <w:szCs w:val="24"/>
         </w:rPr>
-        <w:t xml:space="preserve">We </w:t>
-      </w:r>
-      <w:r>
-        <w:rPr>
-          <w:rFonts w:asciiTheme="majorBidi" w:hAnsiTheme="majorBidi" w:cstheme="majorBidi"/>
-          <w:sz w:val="24"/>
-          <w:szCs w:val="24"/>
-        </w:rPr>
-        <w:t>i</w:t>
+        <w:t>We i</w:t>
       </w:r>
       <w:r>
         <w:rPr>
@@ -13971,23 +13927,13 @@
                 <w:szCs w:val="30"/>
               </w:rPr>
             </w:pPr>
-            <w:proofErr w:type="spellStart"/>
             <w:r>
               <w:rPr>
                 <w:rFonts w:asciiTheme="majorBidi" w:hAnsiTheme="majorBidi" w:cstheme="majorBidi"/>
                 <w:sz w:val="30"/>
                 <w:szCs w:val="30"/>
               </w:rPr>
-              <w:t>Bemoi</w:t>
-            </w:r>
-            <w:proofErr w:type="spellEnd"/>
-            <w:r>
-              <w:rPr>
-                <w:rFonts w:asciiTheme="majorBidi" w:hAnsiTheme="majorBidi" w:cstheme="majorBidi"/>
-                <w:sz w:val="30"/>
-                <w:szCs w:val="30"/>
-              </w:rPr>
-              <w:t xml:space="preserve"> Erian</w:t>
+              <w:t>Bemoi Erian</w:t>
             </w:r>
           </w:p>
         </w:tc>

</xml_diff>